<commit_message>
MOIDY trunk/minutes/2010_10_12.docx Add task
</commit_message>
<xml_diff>
--- a/Minutes/2010_10_12.docx
+++ b/Minutes/2010_10_12.docx
@@ -20,15 +20,7 @@
     </w:p>
     <w:p>
       <w:r>
-        <w:t xml:space="preserve">Where to scan information in </w:t>
-      </w:r>
-      <w:proofErr w:type="spellStart"/>
-      <w:r>
-        <w:t>webserver</w:t>
-      </w:r>
-      <w:proofErr w:type="spellEnd"/>
-      <w:r>
-        <w:t>?</w:t>
+        <w:t>Where to scan information in webserver?</w:t>
       </w:r>
     </w:p>
     <w:p>
@@ -39,13 +31,8 @@
           <w:numId w:val="1"/>
         </w:numPr>
       </w:pPr>
-      <w:proofErr w:type="spellStart"/>
-      <w:r>
-        <w:t>Websever</w:t>
-      </w:r>
-      <w:proofErr w:type="spellEnd"/>
-      <w:r>
-        <w:t xml:space="preserve"> application</w:t>
+      <w:r>
+        <w:t>Websever application</w:t>
       </w:r>
     </w:p>
     <w:p>
@@ -74,15 +61,7 @@
     </w:p>
     <w:p>
       <w:r>
-        <w:t xml:space="preserve">Approaches used to scan and analyze </w:t>
-      </w:r>
-      <w:proofErr w:type="spellStart"/>
-      <w:r>
-        <w:t>webserver</w:t>
-      </w:r>
-      <w:proofErr w:type="spellEnd"/>
-      <w:r>
-        <w:t xml:space="preserve"> system include:</w:t>
+        <w:t>Approaches used to scan and analyze webserver system include:</w:t>
       </w:r>
     </w:p>
     <w:p>
@@ -93,13 +72,8 @@
           <w:numId w:val="1"/>
         </w:numPr>
       </w:pPr>
-      <w:proofErr w:type="spellStart"/>
-      <w:r>
-        <w:t>Pentest</w:t>
-      </w:r>
-      <w:proofErr w:type="spellEnd"/>
-      <w:r>
-        <w:t xml:space="preserve"> Method</w:t>
+      <w:r>
+        <w:t>Pentest Method</w:t>
       </w:r>
     </w:p>
     <w:p>
@@ -134,11 +108,9 @@
           <w:numId w:val="1"/>
         </w:numPr>
       </w:pPr>
-      <w:proofErr w:type="spellStart"/>
       <w:r>
         <w:t>Nmap</w:t>
       </w:r>
-      <w:proofErr w:type="spellEnd"/>
     </w:p>
     <w:p>
       <w:pPr>
@@ -148,11 +120,9 @@
           <w:numId w:val="1"/>
         </w:numPr>
       </w:pPr>
-      <w:proofErr w:type="spellStart"/>
       <w:r>
         <w:t>Nessus</w:t>
       </w:r>
-      <w:proofErr w:type="spellEnd"/>
     </w:p>
     <w:p>
       <w:r>
@@ -168,15 +138,7 @@
         </w:numPr>
       </w:pPr>
       <w:r>
-        <w:t xml:space="preserve">DBMS used for </w:t>
-      </w:r>
-      <w:proofErr w:type="spellStart"/>
-      <w:r>
-        <w:t>webserver</w:t>
-      </w:r>
-      <w:proofErr w:type="spellEnd"/>
-      <w:r>
-        <w:t xml:space="preserve"> will be outsourced.</w:t>
+        <w:t>DBMS used for webserver will be outsourced.</w:t>
       </w:r>
     </w:p>
     <w:p>
@@ -195,13 +157,8 @@
           <w:numId w:val="1"/>
         </w:numPr>
       </w:pPr>
-      <w:proofErr w:type="spellStart"/>
-      <w:r>
-        <w:t>NMap</w:t>
-      </w:r>
-      <w:proofErr w:type="spellEnd"/>
-      <w:r>
-        <w:t xml:space="preserve"> researching:</w:t>
+      <w:r>
+        <w:t>NMap researching:</w:t>
       </w:r>
     </w:p>
     <w:p>
@@ -237,15 +194,7 @@
         </w:numPr>
       </w:pPr>
       <w:r>
-        <w:t xml:space="preserve">How to translate from </w:t>
-      </w:r>
-      <w:proofErr w:type="spellStart"/>
-      <w:r>
-        <w:t>nmap’s</w:t>
-      </w:r>
-      <w:proofErr w:type="spellEnd"/>
-      <w:r>
-        <w:t xml:space="preserve"> output to predicate that is further used in program.</w:t>
+        <w:t>How to translate from nmap’s output to predicate that is further used in program.</w:t>
       </w:r>
     </w:p>
     <w:p>
@@ -269,23 +218,7 @@
         </w:numPr>
       </w:pPr>
       <w:r>
-        <w:t xml:space="preserve">Have responsibility: </w:t>
-      </w:r>
-      <w:proofErr w:type="spellStart"/>
-      <w:r>
-        <w:t>C.Thang</w:t>
-      </w:r>
-      <w:proofErr w:type="spellEnd"/>
-      <w:r>
-        <w:t xml:space="preserve">, </w:t>
-      </w:r>
-      <w:proofErr w:type="spellStart"/>
-      <w:r>
-        <w:t>Q.Thang</w:t>
-      </w:r>
-      <w:proofErr w:type="spellEnd"/>
-      <w:r>
-        <w:t>, Tan, Kim</w:t>
+        <w:t>Have responsibility: C.Thang, Q.Thang, Tan, Kim</w:t>
       </w:r>
     </w:p>
     <w:p>
@@ -295,10 +228,53 @@
           <w:ilvl w:val="0"/>
           <w:numId w:val="1"/>
         </w:numPr>
+        <w:rPr>
+          <w:ins w:id="0" w:author="Vic4ever" w:date="2010-10-13T08:43:00Z"/>
+        </w:rPr>
       </w:pPr>
       <w:r>
         <w:t>Report about TIAA source code</w:t>
       </w:r>
+    </w:p>
+    <w:p>
+      <w:pPr>
+        <w:pStyle w:val="ListParagraph"/>
+        <w:numPr>
+          <w:ilvl w:val="1"/>
+          <w:numId w:val="1"/>
+        </w:numPr>
+        <w:rPr>
+          <w:ins w:id="1" w:author="Vic4ever" w:date="2010-10-13T08:43:00Z"/>
+        </w:rPr>
+        <w:pPrChange w:id="2" w:author="Vic4ever" w:date="2010-10-13T08:43:00Z">
+          <w:pPr>
+            <w:pStyle w:val="ListParagraph"/>
+            <w:numPr>
+              <w:numId w:val="1"/>
+            </w:numPr>
+            <w:ind w:hanging="360"/>
+          </w:pPr>
+        </w:pPrChange>
+      </w:pPr>
+      <w:ins w:id="3" w:author="Vic4ever" w:date="2010-10-13T08:43:00Z">
+        <w:r>
+          <w:t>Thi</w:t>
+        </w:r>
+      </w:ins>
+    </w:p>
+    <w:p>
+      <w:pPr>
+        <w:pStyle w:val="ListParagraph"/>
+        <w:numPr>
+          <w:ilvl w:val="0"/>
+          <w:numId w:val="1"/>
+        </w:numPr>
+      </w:pPr>
+      <w:ins w:id="4" w:author="Vic4ever" w:date="2010-10-13T08:43:00Z">
+        <w:r>
+          <w:t>Add DBMS to the architecture</w:t>
+        </w:r>
+      </w:ins>
     </w:p>
     <w:p>
       <w:pPr>
@@ -308,11 +284,9 @@
           <w:numId w:val="2"/>
         </w:numPr>
       </w:pPr>
-      <w:proofErr w:type="spellStart"/>
       <w:r>
         <w:t>Thi</w:t>
       </w:r>
-      <w:proofErr w:type="spellEnd"/>
     </w:p>
     <w:p>
       <w:pPr>
@@ -839,6 +813,36 @@
       <w:color w:val="365F91" w:themeColor="accent1" w:themeShade="BF"/>
       <w:sz w:val="28"/>
       <w:szCs w:val="28"/>
+    </w:rPr>
+  </w:style>
+  <w:style w:type="paragraph" w:styleId="BalloonText">
+    <w:name w:val="Balloon Text"/>
+    <w:basedOn w:val="Normal"/>
+    <w:link w:val="BalloonTextChar"/>
+    <w:uiPriority w:val="99"/>
+    <w:semiHidden/>
+    <w:unhideWhenUsed/>
+    <w:rsid w:val="002E2FD3"/>
+    <w:pPr>
+      <w:spacing w:after="0" w:line="240" w:lineRule="auto"/>
+    </w:pPr>
+    <w:rPr>
+      <w:rFonts w:ascii="Tahoma" w:hAnsi="Tahoma" w:cs="Tahoma"/>
+      <w:sz w:val="16"/>
+      <w:szCs w:val="16"/>
+    </w:rPr>
+  </w:style>
+  <w:style w:type="character" w:customStyle="1" w:styleId="BalloonTextChar">
+    <w:name w:val="Balloon Text Char"/>
+    <w:basedOn w:val="DefaultParagraphFont"/>
+    <w:link w:val="BalloonText"/>
+    <w:uiPriority w:val="99"/>
+    <w:semiHidden/>
+    <w:rsid w:val="002E2FD3"/>
+    <w:rPr>
+      <w:rFonts w:ascii="Tahoma" w:hAnsi="Tahoma" w:cs="Tahoma"/>
+      <w:sz w:val="16"/>
+      <w:szCs w:val="16"/>
     </w:rPr>
   </w:style>
 </w:styles>

</xml_diff>